<commit_message>
Answer question 1.1 a) and b)
</commit_message>
<xml_diff>
--- a/Actividad1.1_Practicando_matemáticas_básicas.docx
+++ b/Actividad1.1_Practicando_matemáticas_básicas.docx
@@ -404,8 +404,6 @@
               </w:rPr>
               <w:t>A00544589</w:t>
             </w:r>
-            <w:bookmarkStart w:id="0" w:name="_GoBack"/>
-            <w:bookmarkEnd w:id="0"/>
           </w:p>
         </w:tc>
       </w:tr>
@@ -555,14 +553,94 @@
     </w:p>
     <w:p>
       <w:pPr>
+        <w:pStyle w:val="ListParagraph"/>
+        <w:numPr>
+          <w:ilvl w:val="0"/>
+          <w:numId w:val="7"/>
+        </w:numPr>
         <w:spacing w:line="360" w:lineRule="auto"/>
-        <w:ind w:firstLine="720"/>
         <w:jc w:val="both"/>
         <w:rPr>
           <w:rFonts w:ascii="Times New Roman" w:hAnsi="Times New Roman" w:cs="Times New Roman"/>
           <w:color w:val="000000" w:themeColor="text1"/>
         </w:rPr>
       </w:pPr>
+      <w:r>
+        <w:rPr>
+          <w:rFonts w:ascii="Times New Roman" w:hAnsi="Times New Roman" w:cs="Times New Roman"/>
+          <w:color w:val="000000" w:themeColor="text1"/>
+        </w:rPr>
+        <w:t>Los vértices hoja son aquellos que</w:t>
+      </w:r>
+      <w:r>
+        <w:rPr>
+          <w:rFonts w:ascii="Times New Roman" w:hAnsi="Times New Roman" w:cs="Times New Roman"/>
+          <w:b/>
+          <w:color w:val="000000" w:themeColor="text1"/>
+        </w:rPr>
+        <w:t xml:space="preserve"> no</w:t>
+      </w:r>
+      <w:r>
+        <w:rPr>
+          <w:rFonts w:ascii="Times New Roman" w:hAnsi="Times New Roman" w:cs="Times New Roman"/>
+          <w:color w:val="000000" w:themeColor="text1"/>
+        </w:rPr>
+        <w:t xml:space="preserve"> tienen hijos, en este caso 2, 4, 9, 8 y 6 y los vértices internos son los que </w:t>
+      </w:r>
+      <w:r>
+        <w:rPr>
+          <w:rFonts w:ascii="Times New Roman" w:hAnsi="Times New Roman" w:cs="Times New Roman"/>
+          <w:b/>
+          <w:color w:val="000000" w:themeColor="text1"/>
+        </w:rPr>
+        <w:t xml:space="preserve">si </w:t>
+      </w:r>
+      <w:r>
+        <w:rPr>
+          <w:rFonts w:ascii="Times New Roman" w:hAnsi="Times New Roman" w:cs="Times New Roman"/>
+          <w:color w:val="000000" w:themeColor="text1"/>
+        </w:rPr>
+        <w:t xml:space="preserve">tienen hijos, los cuales son 1, 3, 5 y 7. </w:t>
+      </w:r>
+    </w:p>
+    <w:p>
+      <w:pPr>
+        <w:pStyle w:val="ListParagraph"/>
+        <w:numPr>
+          <w:ilvl w:val="0"/>
+          <w:numId w:val="7"/>
+        </w:numPr>
+        <w:spacing w:line="360" w:lineRule="auto"/>
+        <w:jc w:val="both"/>
+        <w:rPr>
+          <w:rFonts w:ascii="Times New Roman" w:hAnsi="Times New Roman" w:cs="Times New Roman"/>
+          <w:color w:val="000000" w:themeColor="text1"/>
+        </w:rPr>
+      </w:pPr>
+      <w:r>
+        <w:rPr>
+          <w:rFonts w:ascii="Times New Roman" w:hAnsi="Times New Roman" w:cs="Times New Roman"/>
+          <w:color w:val="000000" w:themeColor="text1"/>
+        </w:rPr>
+        <w:t>Los hijos del vértice 5 son 7 y 8</w:t>
+      </w:r>
+    </w:p>
+    <w:p>
+      <w:pPr>
+        <w:pStyle w:val="ListParagraph"/>
+        <w:numPr>
+          <w:ilvl w:val="0"/>
+          <w:numId w:val="7"/>
+        </w:numPr>
+        <w:spacing w:line="360" w:lineRule="auto"/>
+        <w:jc w:val="both"/>
+        <w:rPr>
+          <w:rFonts w:ascii="Times New Roman" w:hAnsi="Times New Roman" w:cs="Times New Roman"/>
+          <w:color w:val="000000" w:themeColor="text1"/>
+        </w:rPr>
+      </w:pPr>
+      <w:bookmarkStart w:id="0" w:name="_GoBack"/>
+      <w:bookmarkEnd w:id="0"/>
     </w:p>
     <w:p>
       <w:pPr>
@@ -706,6 +784,7 @@
           <w:b/>
           <w:color w:val="000000" w:themeColor="text1"/>
         </w:rPr>
+        <w:lastRenderedPageBreak/>
         <w:t>Respuesta:</w:t>
       </w:r>
     </w:p>
@@ -1062,6 +1141,95 @@
     </w:lvl>
   </w:abstractNum>
   <w:abstractNum w:abstractNumId="2" w15:restartNumberingAfterBreak="0">
+    <w:nsid w:val="2D3E5C3F"/>
+    <w:multiLevelType w:val="hybridMultilevel"/>
+    <w:tmpl w:val="55BC91AA"/>
+    <w:lvl w:ilvl="0" w:tplc="EB7EF7C2">
+      <w:start w:val="1"/>
+      <w:numFmt w:val="lowerLetter"/>
+      <w:lvlText w:val="%1)"/>
+      <w:lvlJc w:val="left"/>
+      <w:pPr>
+        <w:ind w:left="1080" w:hanging="360"/>
+      </w:pPr>
+      <w:rPr>
+        <w:rFonts w:hint="default"/>
+      </w:rPr>
+    </w:lvl>
+    <w:lvl w:ilvl="1" w:tplc="04090019" w:tentative="1">
+      <w:start w:val="1"/>
+      <w:numFmt w:val="lowerLetter"/>
+      <w:lvlText w:val="%2."/>
+      <w:lvlJc w:val="left"/>
+      <w:pPr>
+        <w:ind w:left="1800" w:hanging="360"/>
+      </w:pPr>
+    </w:lvl>
+    <w:lvl w:ilvl="2" w:tplc="0409001B" w:tentative="1">
+      <w:start w:val="1"/>
+      <w:numFmt w:val="lowerRoman"/>
+      <w:lvlText w:val="%3."/>
+      <w:lvlJc w:val="right"/>
+      <w:pPr>
+        <w:ind w:left="2520" w:hanging="180"/>
+      </w:pPr>
+    </w:lvl>
+    <w:lvl w:ilvl="3" w:tplc="0409000F" w:tentative="1">
+      <w:start w:val="1"/>
+      <w:numFmt w:val="decimal"/>
+      <w:lvlText w:val="%4."/>
+      <w:lvlJc w:val="left"/>
+      <w:pPr>
+        <w:ind w:left="3240" w:hanging="360"/>
+      </w:pPr>
+    </w:lvl>
+    <w:lvl w:ilvl="4" w:tplc="04090019" w:tentative="1">
+      <w:start w:val="1"/>
+      <w:numFmt w:val="lowerLetter"/>
+      <w:lvlText w:val="%5."/>
+      <w:lvlJc w:val="left"/>
+      <w:pPr>
+        <w:ind w:left="3960" w:hanging="360"/>
+      </w:pPr>
+    </w:lvl>
+    <w:lvl w:ilvl="5" w:tplc="0409001B" w:tentative="1">
+      <w:start w:val="1"/>
+      <w:numFmt w:val="lowerRoman"/>
+      <w:lvlText w:val="%6."/>
+      <w:lvlJc w:val="right"/>
+      <w:pPr>
+        <w:ind w:left="4680" w:hanging="180"/>
+      </w:pPr>
+    </w:lvl>
+    <w:lvl w:ilvl="6" w:tplc="0409000F" w:tentative="1">
+      <w:start w:val="1"/>
+      <w:numFmt w:val="decimal"/>
+      <w:lvlText w:val="%7."/>
+      <w:lvlJc w:val="left"/>
+      <w:pPr>
+        <w:ind w:left="5400" w:hanging="360"/>
+      </w:pPr>
+    </w:lvl>
+    <w:lvl w:ilvl="7" w:tplc="04090019" w:tentative="1">
+      <w:start w:val="1"/>
+      <w:numFmt w:val="lowerLetter"/>
+      <w:lvlText w:val="%8."/>
+      <w:lvlJc w:val="left"/>
+      <w:pPr>
+        <w:ind w:left="6120" w:hanging="360"/>
+      </w:pPr>
+    </w:lvl>
+    <w:lvl w:ilvl="8" w:tplc="0409001B" w:tentative="1">
+      <w:start w:val="1"/>
+      <w:numFmt w:val="lowerRoman"/>
+      <w:lvlText w:val="%9."/>
+      <w:lvlJc w:val="right"/>
+      <w:pPr>
+        <w:ind w:left="6840" w:hanging="180"/>
+      </w:pPr>
+    </w:lvl>
+  </w:abstractNum>
+  <w:abstractNum w:abstractNumId="3" w15:restartNumberingAfterBreak="0">
     <w:nsid w:val="30156566"/>
     <w:multiLevelType w:val="hybridMultilevel"/>
     <w:tmpl w:val="99D88526"/>
@@ -1174,7 +1342,7 @@
       </w:rPr>
     </w:lvl>
   </w:abstractNum>
-  <w:abstractNum w:abstractNumId="3" w15:restartNumberingAfterBreak="0">
+  <w:abstractNum w:abstractNumId="4" w15:restartNumberingAfterBreak="0">
     <w:nsid w:val="38431A55"/>
     <w:multiLevelType w:val="multilevel"/>
     <w:tmpl w:val="A990670E"/>
@@ -1287,7 +1455,7 @@
       </w:pPr>
     </w:lvl>
   </w:abstractNum>
-  <w:abstractNum w:abstractNumId="4" w15:restartNumberingAfterBreak="0">
+  <w:abstractNum w:abstractNumId="5" w15:restartNumberingAfterBreak="0">
     <w:nsid w:val="694C655A"/>
     <w:multiLevelType w:val="hybridMultilevel"/>
     <w:tmpl w:val="E23A7C8E"/>
@@ -1400,7 +1568,7 @@
       </w:rPr>
     </w:lvl>
   </w:abstractNum>
-  <w:abstractNum w:abstractNumId="5" w15:restartNumberingAfterBreak="0">
+  <w:abstractNum w:abstractNumId="6" w15:restartNumberingAfterBreak="0">
     <w:nsid w:val="6F1C5556"/>
     <w:multiLevelType w:val="multilevel"/>
     <w:tmpl w:val="1FC04DC2"/>
@@ -1550,22 +1718,25 @@
     </w:lvl>
   </w:abstractNum>
   <w:num w:numId="1">
-    <w:abstractNumId w:val="2"/>
+    <w:abstractNumId w:val="3"/>
   </w:num>
   <w:num w:numId="2">
     <w:abstractNumId w:val="1"/>
   </w:num>
   <w:num w:numId="3">
-    <w:abstractNumId w:val="4"/>
+    <w:abstractNumId w:val="5"/>
   </w:num>
   <w:num w:numId="4">
     <w:abstractNumId w:val="0"/>
   </w:num>
   <w:num w:numId="5">
-    <w:abstractNumId w:val="3"/>
+    <w:abstractNumId w:val="4"/>
   </w:num>
   <w:num w:numId="6">
-    <w:abstractNumId w:val="5"/>
+    <w:abstractNumId w:val="6"/>
+  </w:num>
+  <w:num w:numId="7">
+    <w:abstractNumId w:val="2"/>
   </w:num>
 </w:numbering>
 </file>

</xml_diff>

<commit_message>
Correct answer from question 1.1 e)
</commit_message>
<xml_diff>
--- a/Actividad1.1_Practicando_matemáticas_básicas.docx
+++ b/Actividad1.1_Practicando_matemáticas_básicas.docx
@@ -1,6 +1,6 @@
 
 <file path=word/document.xml><?xml version="1.0" encoding="utf-8"?>
-<w:document xmlns:wpc="http://schemas.microsoft.com/office/word/2010/wordprocessingCanvas" xmlns:cx="http://schemas.microsoft.com/office/drawing/2014/chartex" xmlns:cx1="http://schemas.microsoft.com/office/drawing/2015/9/8/chartex" xmlns:cx2="http://schemas.microsoft.com/office/drawing/2015/10/21/chartex" xmlns:cx3="http://schemas.microsoft.com/office/drawing/2016/5/9/chartex" xmlns:cx4="http://schemas.microsoft.com/office/drawing/2016/5/10/chartex" xmlns:cx5="http://schemas.microsoft.com/office/drawing/2016/5/11/chartex" xmlns:cx6="http://schemas.microsoft.com/office/drawing/2016/5/12/chartex" xmlns:cx7="http://schemas.microsoft.com/office/drawing/2016/5/13/chartex" xmlns:cx8="http://schemas.microsoft.com/office/drawing/2016/5/14/chartex" xmlns:mc="http://schemas.openxmlformats.org/markup-compatibility/2006" xmlns:aink="http://schemas.microsoft.com/office/drawing/2016/ink" xmlns:am3d="http://schemas.microsoft.com/office/drawing/2017/model3d" xmlns:o="urn:schemas-microsoft-com:office:office" xmlns:r="http://schemas.openxmlformats.org/officeDocument/2006/relationships" xmlns:m="http://schemas.openxmlformats.org/officeDocument/2006/math" xmlns:v="urn:schemas-microsoft-com:vml" xmlns:wp14="http://schemas.microsoft.com/office/word/2010/wordprocessingDrawing" xmlns:wp="http://schemas.openxmlformats.org/drawingml/2006/wordprocessingDrawing" xmlns:w10="urn:schemas-microsoft-com:office:word" xmlns:w="http://schemas.openxmlformats.org/wordprocessingml/2006/main" xmlns:w14="http://schemas.microsoft.com/office/word/2010/wordml" xmlns:w15="http://schemas.microsoft.com/office/word/2012/wordml" xmlns:w16cex="http://schemas.microsoft.com/office/word/2018/wordml/cex" xmlns:w16cid="http://schemas.microsoft.com/office/word/2016/wordml/cid" xmlns:w16="http://schemas.microsoft.com/office/word/2018/wordml" xmlns:w16se="http://schemas.microsoft.com/office/word/2015/wordml/symex" xmlns:wpg="http://schemas.microsoft.com/office/word/2010/wordprocessingGroup" xmlns:wpi="http://schemas.microsoft.com/office/word/2010/wordprocessingInk" xmlns:wne="http://schemas.microsoft.com/office/word/2006/wordml" xmlns:wps="http://schemas.microsoft.com/office/word/2010/wordprocessingShape" mc:Ignorable="w14 w15 w16se w16cid w16 w16cex wp14">
+<w:document xmlns:wpc="http://schemas.microsoft.com/office/word/2010/wordprocessingCanvas" xmlns:cx="http://schemas.microsoft.com/office/drawing/2014/chartex" xmlns:cx1="http://schemas.microsoft.com/office/drawing/2015/9/8/chartex" xmlns:cx2="http://schemas.microsoft.com/office/drawing/2015/10/21/chartex" xmlns:cx3="http://schemas.microsoft.com/office/drawing/2016/5/9/chartex" xmlns:cx4="http://schemas.microsoft.com/office/drawing/2016/5/10/chartex" xmlns:cx5="http://schemas.microsoft.com/office/drawing/2016/5/11/chartex" xmlns:cx6="http://schemas.microsoft.com/office/drawing/2016/5/12/chartex" xmlns:cx7="http://schemas.microsoft.com/office/drawing/2016/5/13/chartex" xmlns:cx8="http://schemas.microsoft.com/office/drawing/2016/5/14/chartex" xmlns:mc="http://schemas.openxmlformats.org/markup-compatibility/2006" xmlns:aink="http://schemas.microsoft.com/office/drawing/2016/ink" xmlns:am3d="http://schemas.microsoft.com/office/drawing/2017/model3d" xmlns:o="urn:schemas-microsoft-com:office:office" xmlns:r="http://schemas.openxmlformats.org/officeDocument/2006/relationships" xmlns:m="http://schemas.openxmlformats.org/officeDocument/2006/math" xmlns:v="urn:schemas-microsoft-com:vml" xmlns:wp14="http://schemas.microsoft.com/office/word/2010/wordprocessingDrawing" xmlns:wp="http://schemas.openxmlformats.org/drawingml/2006/wordprocessingDrawing" xmlns:w10="urn:schemas-microsoft-com:office:word" xmlns:w="http://schemas.openxmlformats.org/wordprocessingml/2006/main" xmlns:w14="http://schemas.microsoft.com/office/word/2010/wordml" xmlns:w15="http://schemas.microsoft.com/office/word/2012/wordml" xmlns:w16cid="http://schemas.microsoft.com/office/word/2016/wordml/cid" xmlns:w16se="http://schemas.microsoft.com/office/word/2015/wordml/symex" xmlns:wpg="http://schemas.microsoft.com/office/word/2010/wordprocessingGroup" xmlns:wpi="http://schemas.microsoft.com/office/word/2010/wordprocessingInk" xmlns:wne="http://schemas.microsoft.com/office/word/2006/wordml" xmlns:wps="http://schemas.microsoft.com/office/word/2010/wordprocessingShape" mc:Ignorable="w14 w15 w16se w16cid wp14">
   <w:body>
     <w:p>
       <w:pPr>
@@ -585,23 +585,7 @@
           <w:rFonts w:ascii="Times New Roman" w:hAnsi="Times New Roman" w:cs="Times New Roman"/>
           <w:color w:val="000000" w:themeColor="text1"/>
         </w:rPr>
-        <w:t xml:space="preserve"> tienen hijos, en este caso 2, 4, 9, 8 y 6 y los vértices internos son los </w:t>
-      </w:r>
-      <w:proofErr w:type="gramStart"/>
-      <w:r>
-        <w:rPr>
-          <w:rFonts w:ascii="Times New Roman" w:hAnsi="Times New Roman" w:cs="Times New Roman"/>
-          <w:color w:val="000000" w:themeColor="text1"/>
-        </w:rPr>
-        <w:t>que</w:t>
-      </w:r>
-      <w:proofErr w:type="gramEnd"/>
-      <w:r>
-        <w:rPr>
-          <w:rFonts w:ascii="Times New Roman" w:hAnsi="Times New Roman" w:cs="Times New Roman"/>
-          <w:color w:val="000000" w:themeColor="text1"/>
-        </w:rPr>
-        <w:t xml:space="preserve"> </w:t>
+        <w:t xml:space="preserve"> tienen hijos, en este caso 2, 4, 9, 8 y 6 y los vértices internos son los que </w:t>
       </w:r>
       <w:r>
         <w:rPr>
@@ -704,7 +688,23 @@
           <w:rFonts w:ascii="Times New Roman" w:hAnsi="Times New Roman" w:cs="Times New Roman"/>
           <w:color w:val="000000" w:themeColor="text1"/>
         </w:rPr>
-        <w:t xml:space="preserve">El vértice 0 es la raíz </w:t>
+        <w:t xml:space="preserve">El vértice </w:t>
+      </w:r>
+      <w:r>
+        <w:rPr>
+          <w:rFonts w:ascii="Times New Roman" w:hAnsi="Times New Roman" w:cs="Times New Roman"/>
+          <w:color w:val="000000" w:themeColor="text1"/>
+        </w:rPr>
+        <w:t>1</w:t>
+      </w:r>
+      <w:bookmarkStart w:id="0" w:name="_GoBack"/>
+      <w:bookmarkEnd w:id="0"/>
+      <w:r>
+        <w:rPr>
+          <w:rFonts w:ascii="Times New Roman" w:hAnsi="Times New Roman" w:cs="Times New Roman"/>
+          <w:color w:val="000000" w:themeColor="text1"/>
+        </w:rPr>
+        <w:t xml:space="preserve"> es la raíz </w:t>
       </w:r>
     </w:p>
     <w:p>
@@ -842,7 +842,6 @@
           <w:rFonts w:ascii="Times New Roman" w:hAnsi="Times New Roman" w:cs="Times New Roman"/>
           <w:b/>
           <w:color w:val="000000" w:themeColor="text1"/>
-          <w:lang w:val="en-US"/>
         </w:rPr>
       </w:pPr>
       <w:r>
@@ -850,7 +849,6 @@
           <w:rFonts w:ascii="Times New Roman" w:hAnsi="Times New Roman" w:cs="Times New Roman"/>
           <w:b/>
           <w:color w:val="000000" w:themeColor="text1"/>
-          <w:lang w:val="en-US"/>
         </w:rPr>
         <w:t>Respuesta:</w:t>
       </w:r>
@@ -928,18 +926,7 @@
             <w:color w:val="000000" w:themeColor="text1"/>
             <w:lang w:val="es-MX"/>
           </w:rPr>
-          <m:t xml:space="preserve">  </m:t>
-        </m:r>
-        <m:r>
-          <m:rPr>
-            <m:sty m:val="bi"/>
-          </m:rPr>
-          <w:rPr>
-            <w:rFonts w:ascii="Cambria Math" w:hAnsi="Cambria Math" w:cs="Times New Roman"/>
-            <w:color w:val="000000" w:themeColor="text1"/>
-            <w:lang w:val="es-MX"/>
-          </w:rPr>
-          <m:t xml:space="preserve"> </m:t>
+          <m:t xml:space="preserve">   </m:t>
         </m:r>
       </m:oMath>
     </w:p>
@@ -2155,18 +2142,7 @@
             <w:color w:val="000000" w:themeColor="text1"/>
             <w:lang w:val="es-MX"/>
           </w:rPr>
-          <m:t>=</m:t>
-        </m:r>
-        <m:r>
-          <m:rPr>
-            <m:sty m:val="bi"/>
-          </m:rPr>
-          <w:rPr>
-            <w:rFonts w:ascii="Cambria Math" w:eastAsiaTheme="minorEastAsia" w:hAnsi="Cambria Math" w:cs="Times New Roman"/>
-            <w:color w:val="000000" w:themeColor="text1"/>
-            <w:lang w:val="es-MX"/>
-          </w:rPr>
-          <m:t>(k+1)</m:t>
+          <m:t>=(k+1)</m:t>
         </m:r>
         <m:f>
           <m:fPr>
@@ -2271,7 +2247,7 @@
 </file>
 
 <file path=word/endnotes.xml><?xml version="1.0" encoding="utf-8"?>
-<w:endnotes xmlns:wpc="http://schemas.microsoft.com/office/word/2010/wordprocessingCanvas" xmlns:cx="http://schemas.microsoft.com/office/drawing/2014/chartex" xmlns:cx1="http://schemas.microsoft.com/office/drawing/2015/9/8/chartex" xmlns:cx2="http://schemas.microsoft.com/office/drawing/2015/10/21/chartex" xmlns:cx3="http://schemas.microsoft.com/office/drawing/2016/5/9/chartex" xmlns:cx4="http://schemas.microsoft.com/office/drawing/2016/5/10/chartex" xmlns:cx5="http://schemas.microsoft.com/office/drawing/2016/5/11/chartex" xmlns:cx6="http://schemas.microsoft.com/office/drawing/2016/5/12/chartex" xmlns:cx7="http://schemas.microsoft.com/office/drawing/2016/5/13/chartex" xmlns:cx8="http://schemas.microsoft.com/office/drawing/2016/5/14/chartex" xmlns:mc="http://schemas.openxmlformats.org/markup-compatibility/2006" xmlns:aink="http://schemas.microsoft.com/office/drawing/2016/ink" xmlns:am3d="http://schemas.microsoft.com/office/drawing/2017/model3d" xmlns:o="urn:schemas-microsoft-com:office:office" xmlns:r="http://schemas.openxmlformats.org/officeDocument/2006/relationships" xmlns:m="http://schemas.openxmlformats.org/officeDocument/2006/math" xmlns:v="urn:schemas-microsoft-com:vml" xmlns:wp14="http://schemas.microsoft.com/office/word/2010/wordprocessingDrawing" xmlns:wp="http://schemas.openxmlformats.org/drawingml/2006/wordprocessingDrawing" xmlns:w10="urn:schemas-microsoft-com:office:word" xmlns:w="http://schemas.openxmlformats.org/wordprocessingml/2006/main" xmlns:w14="http://schemas.microsoft.com/office/word/2010/wordml" xmlns:w15="http://schemas.microsoft.com/office/word/2012/wordml" xmlns:w16cex="http://schemas.microsoft.com/office/word/2018/wordml/cex" xmlns:w16cid="http://schemas.microsoft.com/office/word/2016/wordml/cid" xmlns:w16="http://schemas.microsoft.com/office/word/2018/wordml" xmlns:w16se="http://schemas.microsoft.com/office/word/2015/wordml/symex" xmlns:wpg="http://schemas.microsoft.com/office/word/2010/wordprocessingGroup" xmlns:wpi="http://schemas.microsoft.com/office/word/2010/wordprocessingInk" xmlns:wne="http://schemas.microsoft.com/office/word/2006/wordml" xmlns:wps="http://schemas.microsoft.com/office/word/2010/wordprocessingShape" mc:Ignorable="w14 w15 w16se w16cid w16 w16cex wp14">
+<w:endnotes xmlns:wpc="http://schemas.microsoft.com/office/word/2010/wordprocessingCanvas" xmlns:cx="http://schemas.microsoft.com/office/drawing/2014/chartex" xmlns:cx1="http://schemas.microsoft.com/office/drawing/2015/9/8/chartex" xmlns:cx2="http://schemas.microsoft.com/office/drawing/2015/10/21/chartex" xmlns:cx3="http://schemas.microsoft.com/office/drawing/2016/5/9/chartex" xmlns:cx4="http://schemas.microsoft.com/office/drawing/2016/5/10/chartex" xmlns:cx5="http://schemas.microsoft.com/office/drawing/2016/5/11/chartex" xmlns:cx6="http://schemas.microsoft.com/office/drawing/2016/5/12/chartex" xmlns:cx7="http://schemas.microsoft.com/office/drawing/2016/5/13/chartex" xmlns:cx8="http://schemas.microsoft.com/office/drawing/2016/5/14/chartex" xmlns:mc="http://schemas.openxmlformats.org/markup-compatibility/2006" xmlns:aink="http://schemas.microsoft.com/office/drawing/2016/ink" xmlns:am3d="http://schemas.microsoft.com/office/drawing/2017/model3d" xmlns:o="urn:schemas-microsoft-com:office:office" xmlns:r="http://schemas.openxmlformats.org/officeDocument/2006/relationships" xmlns:m="http://schemas.openxmlformats.org/officeDocument/2006/math" xmlns:v="urn:schemas-microsoft-com:vml" xmlns:wp14="http://schemas.microsoft.com/office/word/2010/wordprocessingDrawing" xmlns:wp="http://schemas.openxmlformats.org/drawingml/2006/wordprocessingDrawing" xmlns:w10="urn:schemas-microsoft-com:office:word" xmlns:w="http://schemas.openxmlformats.org/wordprocessingml/2006/main" xmlns:w14="http://schemas.microsoft.com/office/word/2010/wordml" xmlns:w15="http://schemas.microsoft.com/office/word/2012/wordml" xmlns:w16cid="http://schemas.microsoft.com/office/word/2016/wordml/cid" xmlns:w16se="http://schemas.microsoft.com/office/word/2015/wordml/symex" xmlns:wpg="http://schemas.microsoft.com/office/word/2010/wordprocessingGroup" xmlns:wpi="http://schemas.microsoft.com/office/word/2010/wordprocessingInk" xmlns:wne="http://schemas.microsoft.com/office/word/2006/wordml" xmlns:wps="http://schemas.microsoft.com/office/word/2010/wordprocessingShape" mc:Ignorable="w14 w15 w16se w16cid wp14">
   <w:endnote w:type="separator" w:id="-1">
     <w:p>
       <w:r>
@@ -2290,7 +2266,7 @@
 </file>
 
 <file path=word/footnotes.xml><?xml version="1.0" encoding="utf-8"?>
-<w:footnotes xmlns:wpc="http://schemas.microsoft.com/office/word/2010/wordprocessingCanvas" xmlns:cx="http://schemas.microsoft.com/office/drawing/2014/chartex" xmlns:cx1="http://schemas.microsoft.com/office/drawing/2015/9/8/chartex" xmlns:cx2="http://schemas.microsoft.com/office/drawing/2015/10/21/chartex" xmlns:cx3="http://schemas.microsoft.com/office/drawing/2016/5/9/chartex" xmlns:cx4="http://schemas.microsoft.com/office/drawing/2016/5/10/chartex" xmlns:cx5="http://schemas.microsoft.com/office/drawing/2016/5/11/chartex" xmlns:cx6="http://schemas.microsoft.com/office/drawing/2016/5/12/chartex" xmlns:cx7="http://schemas.microsoft.com/office/drawing/2016/5/13/chartex" xmlns:cx8="http://schemas.microsoft.com/office/drawing/2016/5/14/chartex" xmlns:mc="http://schemas.openxmlformats.org/markup-compatibility/2006" xmlns:aink="http://schemas.microsoft.com/office/drawing/2016/ink" xmlns:am3d="http://schemas.microsoft.com/office/drawing/2017/model3d" xmlns:o="urn:schemas-microsoft-com:office:office" xmlns:r="http://schemas.openxmlformats.org/officeDocument/2006/relationships" xmlns:m="http://schemas.openxmlformats.org/officeDocument/2006/math" xmlns:v="urn:schemas-microsoft-com:vml" xmlns:wp14="http://schemas.microsoft.com/office/word/2010/wordprocessingDrawing" xmlns:wp="http://schemas.openxmlformats.org/drawingml/2006/wordprocessingDrawing" xmlns:w10="urn:schemas-microsoft-com:office:word" xmlns:w="http://schemas.openxmlformats.org/wordprocessingml/2006/main" xmlns:w14="http://schemas.microsoft.com/office/word/2010/wordml" xmlns:w15="http://schemas.microsoft.com/office/word/2012/wordml" xmlns:w16cex="http://schemas.microsoft.com/office/word/2018/wordml/cex" xmlns:w16cid="http://schemas.microsoft.com/office/word/2016/wordml/cid" xmlns:w16="http://schemas.microsoft.com/office/word/2018/wordml" xmlns:w16se="http://schemas.microsoft.com/office/word/2015/wordml/symex" xmlns:wpg="http://schemas.microsoft.com/office/word/2010/wordprocessingGroup" xmlns:wpi="http://schemas.microsoft.com/office/word/2010/wordprocessingInk" xmlns:wne="http://schemas.microsoft.com/office/word/2006/wordml" xmlns:wps="http://schemas.microsoft.com/office/word/2010/wordprocessingShape" mc:Ignorable="w14 w15 w16se w16cid w16 w16cex wp14">
+<w:footnotes xmlns:wpc="http://schemas.microsoft.com/office/word/2010/wordprocessingCanvas" xmlns:cx="http://schemas.microsoft.com/office/drawing/2014/chartex" xmlns:cx1="http://schemas.microsoft.com/office/drawing/2015/9/8/chartex" xmlns:cx2="http://schemas.microsoft.com/office/drawing/2015/10/21/chartex" xmlns:cx3="http://schemas.microsoft.com/office/drawing/2016/5/9/chartex" xmlns:cx4="http://schemas.microsoft.com/office/drawing/2016/5/10/chartex" xmlns:cx5="http://schemas.microsoft.com/office/drawing/2016/5/11/chartex" xmlns:cx6="http://schemas.microsoft.com/office/drawing/2016/5/12/chartex" xmlns:cx7="http://schemas.microsoft.com/office/drawing/2016/5/13/chartex" xmlns:cx8="http://schemas.microsoft.com/office/drawing/2016/5/14/chartex" xmlns:mc="http://schemas.openxmlformats.org/markup-compatibility/2006" xmlns:aink="http://schemas.microsoft.com/office/drawing/2016/ink" xmlns:am3d="http://schemas.microsoft.com/office/drawing/2017/model3d" xmlns:o="urn:schemas-microsoft-com:office:office" xmlns:r="http://schemas.openxmlformats.org/officeDocument/2006/relationships" xmlns:m="http://schemas.openxmlformats.org/officeDocument/2006/math" xmlns:v="urn:schemas-microsoft-com:vml" xmlns:wp14="http://schemas.microsoft.com/office/word/2010/wordprocessingDrawing" xmlns:wp="http://schemas.openxmlformats.org/drawingml/2006/wordprocessingDrawing" xmlns:w10="urn:schemas-microsoft-com:office:word" xmlns:w="http://schemas.openxmlformats.org/wordprocessingml/2006/main" xmlns:w14="http://schemas.microsoft.com/office/word/2010/wordml" xmlns:w15="http://schemas.microsoft.com/office/word/2012/wordml" xmlns:w16cid="http://schemas.microsoft.com/office/word/2016/wordml/cid" xmlns:w16se="http://schemas.microsoft.com/office/word/2015/wordml/symex" xmlns:wpg="http://schemas.microsoft.com/office/word/2010/wordprocessingGroup" xmlns:wpi="http://schemas.microsoft.com/office/word/2010/wordprocessingInk" xmlns:wne="http://schemas.microsoft.com/office/word/2006/wordml" xmlns:wps="http://schemas.microsoft.com/office/word/2010/wordprocessingShape" mc:Ignorable="w14 w15 w16se w16cid wp14">
   <w:footnote w:type="separator" w:id="-1">
     <w:p>
       <w:r>
@@ -2309,7 +2285,7 @@
 </file>
 
 <file path=word/header1.xml><?xml version="1.0" encoding="utf-8"?>
-<w:hdr xmlns:wpc="http://schemas.microsoft.com/office/word/2010/wordprocessingCanvas" xmlns:cx="http://schemas.microsoft.com/office/drawing/2014/chartex" xmlns:cx1="http://schemas.microsoft.com/office/drawing/2015/9/8/chartex" xmlns:cx2="http://schemas.microsoft.com/office/drawing/2015/10/21/chartex" xmlns:cx3="http://schemas.microsoft.com/office/drawing/2016/5/9/chartex" xmlns:cx4="http://schemas.microsoft.com/office/drawing/2016/5/10/chartex" xmlns:cx5="http://schemas.microsoft.com/office/drawing/2016/5/11/chartex" xmlns:cx6="http://schemas.microsoft.com/office/drawing/2016/5/12/chartex" xmlns:cx7="http://schemas.microsoft.com/office/drawing/2016/5/13/chartex" xmlns:cx8="http://schemas.microsoft.com/office/drawing/2016/5/14/chartex" xmlns:mc="http://schemas.openxmlformats.org/markup-compatibility/2006" xmlns:aink="http://schemas.microsoft.com/office/drawing/2016/ink" xmlns:am3d="http://schemas.microsoft.com/office/drawing/2017/model3d" xmlns:o="urn:schemas-microsoft-com:office:office" xmlns:r="http://schemas.openxmlformats.org/officeDocument/2006/relationships" xmlns:m="http://schemas.openxmlformats.org/officeDocument/2006/math" xmlns:v="urn:schemas-microsoft-com:vml" xmlns:wp14="http://schemas.microsoft.com/office/word/2010/wordprocessingDrawing" xmlns:wp="http://schemas.openxmlformats.org/drawingml/2006/wordprocessingDrawing" xmlns:w10="urn:schemas-microsoft-com:office:word" xmlns:w="http://schemas.openxmlformats.org/wordprocessingml/2006/main" xmlns:w14="http://schemas.microsoft.com/office/word/2010/wordml" xmlns:w15="http://schemas.microsoft.com/office/word/2012/wordml" xmlns:w16cex="http://schemas.microsoft.com/office/word/2018/wordml/cex" xmlns:w16cid="http://schemas.microsoft.com/office/word/2016/wordml/cid" xmlns:w16="http://schemas.microsoft.com/office/word/2018/wordml" xmlns:w16se="http://schemas.microsoft.com/office/word/2015/wordml/symex" xmlns:wpg="http://schemas.microsoft.com/office/word/2010/wordprocessingGroup" xmlns:wpi="http://schemas.microsoft.com/office/word/2010/wordprocessingInk" xmlns:wne="http://schemas.microsoft.com/office/word/2006/wordml" xmlns:wps="http://schemas.microsoft.com/office/word/2010/wordprocessingShape" mc:Ignorable="w14 w15 w16se w16cid w16 w16cex wp14">
+<w:hdr xmlns:wpc="http://schemas.microsoft.com/office/word/2010/wordprocessingCanvas" xmlns:cx="http://schemas.microsoft.com/office/drawing/2014/chartex" xmlns:cx1="http://schemas.microsoft.com/office/drawing/2015/9/8/chartex" xmlns:cx2="http://schemas.microsoft.com/office/drawing/2015/10/21/chartex" xmlns:cx3="http://schemas.microsoft.com/office/drawing/2016/5/9/chartex" xmlns:cx4="http://schemas.microsoft.com/office/drawing/2016/5/10/chartex" xmlns:cx5="http://schemas.microsoft.com/office/drawing/2016/5/11/chartex" xmlns:cx6="http://schemas.microsoft.com/office/drawing/2016/5/12/chartex" xmlns:cx7="http://schemas.microsoft.com/office/drawing/2016/5/13/chartex" xmlns:cx8="http://schemas.microsoft.com/office/drawing/2016/5/14/chartex" xmlns:mc="http://schemas.openxmlformats.org/markup-compatibility/2006" xmlns:aink="http://schemas.microsoft.com/office/drawing/2016/ink" xmlns:am3d="http://schemas.microsoft.com/office/drawing/2017/model3d" xmlns:o="urn:schemas-microsoft-com:office:office" xmlns:r="http://schemas.openxmlformats.org/officeDocument/2006/relationships" xmlns:m="http://schemas.openxmlformats.org/officeDocument/2006/math" xmlns:v="urn:schemas-microsoft-com:vml" xmlns:wp14="http://schemas.microsoft.com/office/word/2010/wordprocessingDrawing" xmlns:wp="http://schemas.openxmlformats.org/drawingml/2006/wordprocessingDrawing" xmlns:w10="urn:schemas-microsoft-com:office:word" xmlns:w="http://schemas.openxmlformats.org/wordprocessingml/2006/main" xmlns:w14="http://schemas.microsoft.com/office/word/2010/wordml" xmlns:w15="http://schemas.microsoft.com/office/word/2012/wordml" xmlns:w16cid="http://schemas.microsoft.com/office/word/2016/wordml/cid" xmlns:w16se="http://schemas.microsoft.com/office/word/2015/wordml/symex" xmlns:wpg="http://schemas.microsoft.com/office/word/2010/wordprocessingGroup" xmlns:wpi="http://schemas.microsoft.com/office/word/2010/wordprocessingInk" xmlns:wne="http://schemas.microsoft.com/office/word/2006/wordml" xmlns:wps="http://schemas.microsoft.com/office/word/2010/wordprocessingShape" mc:Ignorable="w14 w15 w16se w16cid wp14">
   <w:tbl>
     <w:tblPr>
       <w:tblW w:w="5000" w:type="pct"/>
@@ -2384,7 +2360,7 @@
 </file>
 
 <file path=word/numbering.xml><?xml version="1.0" encoding="utf-8"?>
-<w:numbering xmlns:wpc="http://schemas.microsoft.com/office/word/2010/wordprocessingCanvas" xmlns:cx="http://schemas.microsoft.com/office/drawing/2014/chartex" xmlns:cx1="http://schemas.microsoft.com/office/drawing/2015/9/8/chartex" xmlns:cx2="http://schemas.microsoft.com/office/drawing/2015/10/21/chartex" xmlns:cx3="http://schemas.microsoft.com/office/drawing/2016/5/9/chartex" xmlns:cx4="http://schemas.microsoft.com/office/drawing/2016/5/10/chartex" xmlns:cx5="http://schemas.microsoft.com/office/drawing/2016/5/11/chartex" xmlns:cx6="http://schemas.microsoft.com/office/drawing/2016/5/12/chartex" xmlns:cx7="http://schemas.microsoft.com/office/drawing/2016/5/13/chartex" xmlns:cx8="http://schemas.microsoft.com/office/drawing/2016/5/14/chartex" xmlns:mc="http://schemas.openxmlformats.org/markup-compatibility/2006" xmlns:aink="http://schemas.microsoft.com/office/drawing/2016/ink" xmlns:am3d="http://schemas.microsoft.com/office/drawing/2017/model3d" xmlns:o="urn:schemas-microsoft-com:office:office" xmlns:r="http://schemas.openxmlformats.org/officeDocument/2006/relationships" xmlns:m="http://schemas.openxmlformats.org/officeDocument/2006/math" xmlns:v="urn:schemas-microsoft-com:vml" xmlns:wp14="http://schemas.microsoft.com/office/word/2010/wordprocessingDrawing" xmlns:wp="http://schemas.openxmlformats.org/drawingml/2006/wordprocessingDrawing" xmlns:w10="urn:schemas-microsoft-com:office:word" xmlns:w="http://schemas.openxmlformats.org/wordprocessingml/2006/main" xmlns:w14="http://schemas.microsoft.com/office/word/2010/wordml" xmlns:w15="http://schemas.microsoft.com/office/word/2012/wordml" xmlns:w16cex="http://schemas.microsoft.com/office/word/2018/wordml/cex" xmlns:w16cid="http://schemas.microsoft.com/office/word/2016/wordml/cid" xmlns:w16="http://schemas.microsoft.com/office/word/2018/wordml" xmlns:w16se="http://schemas.microsoft.com/office/word/2015/wordml/symex" xmlns:wpg="http://schemas.microsoft.com/office/word/2010/wordprocessingGroup" xmlns:wpi="http://schemas.microsoft.com/office/word/2010/wordprocessingInk" xmlns:wne="http://schemas.microsoft.com/office/word/2006/wordml" xmlns:wps="http://schemas.microsoft.com/office/word/2010/wordprocessingShape" mc:Ignorable="w14 w15 w16se w16cid w16 w16cex wp14">
+<w:numbering xmlns:wpc="http://schemas.microsoft.com/office/word/2010/wordprocessingCanvas" xmlns:cx="http://schemas.microsoft.com/office/drawing/2014/chartex" xmlns:cx1="http://schemas.microsoft.com/office/drawing/2015/9/8/chartex" xmlns:cx2="http://schemas.microsoft.com/office/drawing/2015/10/21/chartex" xmlns:cx3="http://schemas.microsoft.com/office/drawing/2016/5/9/chartex" xmlns:cx4="http://schemas.microsoft.com/office/drawing/2016/5/10/chartex" xmlns:cx5="http://schemas.microsoft.com/office/drawing/2016/5/11/chartex" xmlns:cx6="http://schemas.microsoft.com/office/drawing/2016/5/12/chartex" xmlns:cx7="http://schemas.microsoft.com/office/drawing/2016/5/13/chartex" xmlns:cx8="http://schemas.microsoft.com/office/drawing/2016/5/14/chartex" xmlns:mc="http://schemas.openxmlformats.org/markup-compatibility/2006" xmlns:aink="http://schemas.microsoft.com/office/drawing/2016/ink" xmlns:am3d="http://schemas.microsoft.com/office/drawing/2017/model3d" xmlns:o="urn:schemas-microsoft-com:office:office" xmlns:r="http://schemas.openxmlformats.org/officeDocument/2006/relationships" xmlns:m="http://schemas.openxmlformats.org/officeDocument/2006/math" xmlns:v="urn:schemas-microsoft-com:vml" xmlns:wp14="http://schemas.microsoft.com/office/word/2010/wordprocessingDrawing" xmlns:wp="http://schemas.openxmlformats.org/drawingml/2006/wordprocessingDrawing" xmlns:w10="urn:schemas-microsoft-com:office:word" xmlns:w="http://schemas.openxmlformats.org/wordprocessingml/2006/main" xmlns:w14="http://schemas.microsoft.com/office/word/2010/wordml" xmlns:w15="http://schemas.microsoft.com/office/word/2012/wordml" xmlns:w16cid="http://schemas.microsoft.com/office/word/2016/wordml/cid" xmlns:w16se="http://schemas.microsoft.com/office/word/2015/wordml/symex" xmlns:wpg="http://schemas.microsoft.com/office/word/2010/wordprocessingGroup" xmlns:wpi="http://schemas.microsoft.com/office/word/2010/wordprocessingInk" xmlns:wne="http://schemas.microsoft.com/office/word/2006/wordml" xmlns:wps="http://schemas.microsoft.com/office/word/2010/wordprocessingShape" mc:Ignorable="w14 w15 w16se w16cid wp14">
   <w:abstractNum w:abstractNumId="0" w15:restartNumberingAfterBreak="0">
     <w:nsid w:val="0B3A6F69"/>
     <w:multiLevelType w:val="hybridMultilevel"/>
@@ -3213,7 +3189,7 @@
 </file>
 
 <file path=word/styles.xml><?xml version="1.0" encoding="utf-8"?>
-<w:styles xmlns:mc="http://schemas.openxmlformats.org/markup-compatibility/2006" xmlns:r="http://schemas.openxmlformats.org/officeDocument/2006/relationships" xmlns:w="http://schemas.openxmlformats.org/wordprocessingml/2006/main" xmlns:w14="http://schemas.microsoft.com/office/word/2010/wordml" xmlns:w15="http://schemas.microsoft.com/office/word/2012/wordml" xmlns:w16cex="http://schemas.microsoft.com/office/word/2018/wordml/cex" xmlns:w16cid="http://schemas.microsoft.com/office/word/2016/wordml/cid" xmlns:w16="http://schemas.microsoft.com/office/word/2018/wordml" xmlns:w16se="http://schemas.microsoft.com/office/word/2015/wordml/symex" mc:Ignorable="w14 w15 w16se w16cid w16 w16cex">
+<w:styles xmlns:mc="http://schemas.openxmlformats.org/markup-compatibility/2006" xmlns:r="http://schemas.openxmlformats.org/officeDocument/2006/relationships" xmlns:w="http://schemas.openxmlformats.org/wordprocessingml/2006/main" xmlns:w14="http://schemas.microsoft.com/office/word/2010/wordml" xmlns:w15="http://schemas.microsoft.com/office/word/2012/wordml" xmlns:w16cid="http://schemas.microsoft.com/office/word/2016/wordml/cid" xmlns:w16se="http://schemas.microsoft.com/office/word/2015/wordml/symex" mc:Ignorable="w14 w15 w16se w16cid">
   <w:docDefaults>
     <w:rPrDefault>
       <w:rPr>
@@ -3225,7 +3201,7 @@
     </w:rPrDefault>
     <w:pPrDefault/>
   </w:docDefaults>
-  <w:latentStyles w:defLockedState="0" w:defUIPriority="99" w:defSemiHidden="0" w:defUnhideWhenUsed="0" w:defQFormat="0" w:count="376">
+  <w:latentStyles w:defLockedState="0" w:defUIPriority="99" w:defSemiHidden="0" w:defUnhideWhenUsed="0" w:defQFormat="0" w:count="375">
     <w:lsdException w:name="Normal" w:uiPriority="0" w:qFormat="1"/>
     <w:lsdException w:name="heading 1" w:uiPriority="9" w:qFormat="1"/>
     <w:lsdException w:name="heading 2" w:semiHidden="1" w:uiPriority="9" w:unhideWhenUsed="1" w:qFormat="1"/>
@@ -3601,7 +3577,6 @@
     <w:lsdException w:name="Smart Hyperlink" w:semiHidden="1" w:unhideWhenUsed="1"/>
     <w:lsdException w:name="Hashtag" w:semiHidden="1" w:unhideWhenUsed="1"/>
     <w:lsdException w:name="Unresolved Mention" w:semiHidden="1" w:unhideWhenUsed="1"/>
-    <w:lsdException w:name="Smart Link" w:semiHidden="1" w:unhideWhenUsed="1"/>
   </w:latentStyles>
   <w:style w:type="paragraph" w:default="1" w:styleId="Normal">
     <w:name w:val="Normal"/>

</xml_diff>